<commit_message>
README file and Exploratory Testing Charters
</commit_message>
<xml_diff>
--- a/Exploratory testing charters.docx
+++ b/Exploratory testing charters.docx
@@ -98,21 +98,7 @@
         <w:rPr>
           <w:rFonts w:asciiTheme="majorHAnsi" w:hAnsiTheme="majorHAnsi"/>
         </w:rPr>
-        <w:t xml:space="preserve">Adding account and Account functionality comes the </w:t>
-      </w:r>
-      <w:proofErr w:type="gramStart"/>
-      <w:r>
-        <w:rPr>
-          <w:rFonts w:asciiTheme="majorHAnsi" w:hAnsiTheme="majorHAnsi"/>
-        </w:rPr>
-        <w:t>first priority</w:t>
-      </w:r>
-      <w:proofErr w:type="gramEnd"/>
-      <w:r>
-        <w:rPr>
-          <w:rFonts w:asciiTheme="majorHAnsi" w:hAnsiTheme="majorHAnsi"/>
-        </w:rPr>
-        <w:t xml:space="preserve">, as without adding a single account, we are not able to perform any other Expense/Income addition functionalities. </w:t>
+        <w:t xml:space="preserve">Adding account and Account functionality comes the first priority, as without adding a single account, we are not able to perform any other Expense/Income addition functionalities. </w:t>
       </w:r>
     </w:p>
     <w:p>
@@ -181,21 +167,7 @@
         <w:rPr>
           <w:rFonts w:asciiTheme="majorHAnsi" w:hAnsiTheme="majorHAnsi"/>
         </w:rPr>
-        <w:t xml:space="preserve">Performance and Interruptions are taken into the last priority. </w:t>
-      </w:r>
-      <w:proofErr w:type="gramStart"/>
-      <w:r>
-        <w:rPr>
-          <w:rFonts w:asciiTheme="majorHAnsi" w:hAnsiTheme="majorHAnsi"/>
-        </w:rPr>
-        <w:t>Because ,</w:t>
-      </w:r>
-      <w:proofErr w:type="gramEnd"/>
-      <w:r>
-        <w:rPr>
-          <w:rFonts w:asciiTheme="majorHAnsi" w:hAnsiTheme="majorHAnsi"/>
-        </w:rPr>
-        <w:t xml:space="preserve"> initially,  the major module functionality testing is important than the non-functional part</w:t>
+        <w:t>Performance and Interruptions are taken into the last priority. Because , initially,  the major module functionality testing is important than the non-functional part</w:t>
       </w:r>
     </w:p>
     <w:p>
@@ -523,29 +495,7 @@
           <w:szCs w:val="20"/>
           <w:lang w:val="en-US" w:eastAsia="en-IN"/>
         </w:rPr>
-        <w:t xml:space="preserve"> two or more </w:t>
-      </w:r>
-      <w:proofErr w:type="gramStart"/>
-      <w:r>
-        <w:rPr>
-          <w:rFonts w:eastAsia="Times New Roman" w:cstheme="minorHAnsi"/>
-          <w:color w:val="2B2B2B"/>
-          <w:sz w:val="20"/>
-          <w:szCs w:val="20"/>
-          <w:lang w:val="en-US" w:eastAsia="en-IN"/>
-        </w:rPr>
-        <w:t>account</w:t>
-      </w:r>
-      <w:proofErr w:type="gramEnd"/>
-      <w:r>
-        <w:rPr>
-          <w:rFonts w:eastAsia="Times New Roman" w:cstheme="minorHAnsi"/>
-          <w:color w:val="2B2B2B"/>
-          <w:sz w:val="20"/>
-          <w:szCs w:val="20"/>
-          <w:lang w:val="en-US" w:eastAsia="en-IN"/>
-        </w:rPr>
-        <w:t xml:space="preserve"> and perform a new transfer between the accounts</w:t>
+        <w:t xml:space="preserve"> two or more account and perform a new transfer between the accounts</w:t>
       </w:r>
       <w:r>
         <w:rPr>
@@ -1916,16 +1866,180 @@
     <w:p>
       <w:pPr>
         <w:pStyle w:val="ListParagraph"/>
-        <w:rPr>
-          <w:rFonts w:eastAsia="Times New Roman" w:cstheme="minorHAnsi"/>
-          <w:b/>
-          <w:bCs/>
-          <w:color w:val="2B2B2B"/>
-          <w:sz w:val="20"/>
-          <w:szCs w:val="20"/>
-          <w:lang w:val="en-US" w:eastAsia="en-IN"/>
-        </w:rPr>
-      </w:pPr>
+        <w:numPr>
+          <w:ilvl w:val="0"/>
+          <w:numId w:val="1"/>
+        </w:numPr>
+        <w:rPr>
+          <w:rFonts w:eastAsia="Times New Roman" w:cstheme="minorHAnsi"/>
+          <w:b/>
+          <w:bCs/>
+          <w:color w:val="2B2B2B"/>
+          <w:sz w:val="20"/>
+          <w:szCs w:val="20"/>
+          <w:u w:val="single"/>
+          <w:lang w:val="en-US" w:eastAsia="en-IN"/>
+        </w:rPr>
+      </w:pPr>
+      <w:r>
+        <w:rPr>
+          <w:rFonts w:eastAsia="Times New Roman" w:cstheme="minorHAnsi"/>
+          <w:b/>
+          <w:bCs/>
+          <w:color w:val="2B2B2B"/>
+          <w:sz w:val="20"/>
+          <w:szCs w:val="20"/>
+          <w:u w:val="single"/>
+          <w:lang w:val="en-US" w:eastAsia="en-IN"/>
+        </w:rPr>
+        <w:t>Test Scenarios_0</w:t>
+      </w:r>
+      <w:r>
+        <w:rPr>
+          <w:rFonts w:eastAsia="Times New Roman" w:cstheme="minorHAnsi"/>
+          <w:b/>
+          <w:bCs/>
+          <w:color w:val="2B2B2B"/>
+          <w:sz w:val="20"/>
+          <w:szCs w:val="20"/>
+          <w:u w:val="single"/>
+          <w:lang w:val="en-US" w:eastAsia="en-IN"/>
+        </w:rPr>
+        <w:t>6</w:t>
+      </w:r>
+      <w:r>
+        <w:rPr>
+          <w:rFonts w:eastAsia="Times New Roman" w:cstheme="minorHAnsi"/>
+          <w:b/>
+          <w:bCs/>
+          <w:color w:val="2B2B2B"/>
+          <w:sz w:val="20"/>
+          <w:szCs w:val="20"/>
+          <w:u w:val="single"/>
+          <w:lang w:val="en-US" w:eastAsia="en-IN"/>
+        </w:rPr>
+        <w:t>: Performance and Interrupt tests</w:t>
+      </w:r>
+    </w:p>
+    <w:p>
+      <w:pPr>
+        <w:pStyle w:val="ListParagraph"/>
+        <w:rPr>
+          <w:rFonts w:ascii="Open Sans" w:eastAsia="Times New Roman" w:hAnsi="Open Sans" w:cs="Open Sans"/>
+          <w:b/>
+          <w:bCs/>
+          <w:color w:val="2B2B2B"/>
+          <w:sz w:val="24"/>
+          <w:szCs w:val="24"/>
+          <w:lang w:val="en-US" w:eastAsia="en-IN"/>
+        </w:rPr>
+      </w:pPr>
+    </w:p>
+    <w:p>
+      <w:pPr>
+        <w:pStyle w:val="ListParagraph"/>
+        <w:rPr>
+          <w:rFonts w:eastAsia="Times New Roman" w:cstheme="minorHAnsi"/>
+          <w:b/>
+          <w:bCs/>
+          <w:color w:val="2B2B2B"/>
+          <w:sz w:val="20"/>
+          <w:szCs w:val="20"/>
+          <w:lang w:val="en-US" w:eastAsia="en-IN"/>
+        </w:rPr>
+      </w:pPr>
+      <w:r>
+        <w:rPr>
+          <w:rFonts w:eastAsia="Times New Roman" w:cstheme="minorHAnsi"/>
+          <w:b/>
+          <w:bCs/>
+          <w:color w:val="2B2B2B"/>
+          <w:sz w:val="20"/>
+          <w:szCs w:val="20"/>
+          <w:lang w:val="en-US" w:eastAsia="en-IN"/>
+        </w:rPr>
+        <w:t xml:space="preserve">Explore: </w:t>
+      </w:r>
+      <w:r>
+        <w:rPr>
+          <w:rFonts w:eastAsia="Times New Roman" w:cstheme="minorHAnsi"/>
+          <w:color w:val="2B2B2B"/>
+          <w:sz w:val="20"/>
+          <w:szCs w:val="20"/>
+          <w:lang w:val="en-US" w:eastAsia="en-IN"/>
+        </w:rPr>
+        <w:t>Run some ad-hoc testing to see the application performance or hang issues.</w:t>
+      </w:r>
+    </w:p>
+    <w:p>
+      <w:pPr>
+        <w:pStyle w:val="ListParagraph"/>
+        <w:rPr>
+          <w:rFonts w:eastAsia="Times New Roman" w:cstheme="minorHAnsi"/>
+          <w:color w:val="2B2B2B"/>
+          <w:sz w:val="20"/>
+          <w:szCs w:val="20"/>
+          <w:lang w:val="en-US" w:eastAsia="en-IN"/>
+        </w:rPr>
+      </w:pPr>
+      <w:r>
+        <w:rPr>
+          <w:rFonts w:eastAsia="Times New Roman" w:cstheme="minorHAnsi"/>
+          <w:b/>
+          <w:bCs/>
+          <w:color w:val="2B2B2B"/>
+          <w:sz w:val="20"/>
+          <w:szCs w:val="20"/>
+          <w:lang w:val="en-US" w:eastAsia="en-IN"/>
+        </w:rPr>
+        <w:t xml:space="preserve">With: </w:t>
+      </w:r>
+      <w:r>
+        <w:rPr>
+          <w:rFonts w:eastAsia="Times New Roman" w:cstheme="minorHAnsi"/>
+          <w:color w:val="2B2B2B"/>
+          <w:sz w:val="20"/>
+          <w:szCs w:val="20"/>
+          <w:lang w:val="en-US" w:eastAsia="en-IN"/>
+        </w:rPr>
+        <w:t>Get a network call while using the application.</w:t>
+      </w:r>
+    </w:p>
+    <w:p>
+      <w:pPr>
+        <w:pStyle w:val="ListParagraph"/>
+        <w:rPr>
+          <w:rFonts w:eastAsia="Times New Roman" w:cstheme="minorHAnsi"/>
+          <w:b/>
+          <w:bCs/>
+          <w:color w:val="2B2B2B"/>
+          <w:sz w:val="20"/>
+          <w:szCs w:val="20"/>
+          <w:lang w:val="en-US" w:eastAsia="en-IN"/>
+        </w:rPr>
+      </w:pPr>
+      <w:r>
+        <w:rPr>
+          <w:rFonts w:eastAsia="Times New Roman" w:cstheme="minorHAnsi"/>
+          <w:b/>
+          <w:bCs/>
+          <w:color w:val="2B2B2B"/>
+          <w:sz w:val="20"/>
+          <w:szCs w:val="20"/>
+          <w:lang w:val="en-US" w:eastAsia="en-IN"/>
+        </w:rPr>
+        <w:t xml:space="preserve">To Discover: </w:t>
+      </w:r>
+      <w:r>
+        <w:rPr>
+          <w:rFonts w:eastAsia="Times New Roman" w:cstheme="minorHAnsi"/>
+          <w:color w:val="2B2B2B"/>
+          <w:sz w:val="20"/>
+          <w:szCs w:val="20"/>
+          <w:lang w:val="en-US" w:eastAsia="en-IN"/>
+        </w:rPr>
+        <w:t>The application works perfectly alright with all the conditions</w:t>
+      </w:r>
     </w:p>
     <w:p>
       <w:pPr>
@@ -2039,21 +2153,7 @@
             <w:rStyle w:val="Hyperlink"/>
             <w:rFonts w:asciiTheme="majorHAnsi" w:hAnsiTheme="majorHAnsi"/>
           </w:rPr>
-          <w:t>https://github.com/niyasnpkdy/Niyas_Para</w:t>
-        </w:r>
-        <w:r>
-          <w:rPr>
-            <w:rStyle w:val="Hyperlink"/>
-            <w:rFonts w:asciiTheme="majorHAnsi" w:hAnsiTheme="majorHAnsi"/>
-          </w:rPr>
-          <w:t>m</w:t>
-        </w:r>
-        <w:r>
-          <w:rPr>
-            <w:rStyle w:val="Hyperlink"/>
-            <w:rFonts w:asciiTheme="majorHAnsi" w:hAnsiTheme="majorHAnsi"/>
-          </w:rPr>
-          <w:t>bath.MonefyTests</w:t>
+          <w:t>https://github.com/niyasnpkdy/Niyas_Parambath.MonefyTests</w:t>
         </w:r>
       </w:hyperlink>
     </w:p>
@@ -2091,21 +2191,7 @@
         <w:rPr>
           <w:rFonts w:asciiTheme="majorHAnsi" w:hAnsiTheme="majorHAnsi"/>
         </w:rPr>
-        <w:t xml:space="preserve">//Base class has the initialisation setup for the application. </w:t>
-      </w:r>
-      <w:proofErr w:type="gramStart"/>
-      <w:r>
-        <w:rPr>
-          <w:rFonts w:asciiTheme="majorHAnsi" w:hAnsiTheme="majorHAnsi"/>
-        </w:rPr>
-        <w:t>Also</w:t>
-      </w:r>
-      <w:proofErr w:type="gramEnd"/>
-      <w:r>
-        <w:rPr>
-          <w:rFonts w:asciiTheme="majorHAnsi" w:hAnsiTheme="majorHAnsi"/>
-        </w:rPr>
-        <w:t xml:space="preserve"> the base class constructor initiate the properties object to read the</w:t>
+        <w:t>//Base class has the initialisation setup for the application. Also the base class constructor initiate the properties object to read the</w:t>
       </w:r>
       <w:r>
         <w:rPr>
@@ -2239,25 +2325,7 @@
         <w:rPr>
           <w:rFonts w:asciiTheme="majorHAnsi" w:hAnsiTheme="majorHAnsi"/>
         </w:rPr>
-        <w:t xml:space="preserve"> </w:t>
-      </w:r>
-      <w:r>
-        <w:rPr>
-          <w:rFonts w:asciiTheme="majorHAnsi" w:hAnsiTheme="majorHAnsi"/>
-        </w:rPr>
-        <w:t>//</w:t>
-      </w:r>
-      <w:r>
-        <w:rPr>
-          <w:rFonts w:asciiTheme="majorHAnsi" w:hAnsiTheme="majorHAnsi"/>
-        </w:rPr>
-        <w:t>T</w:t>
-      </w:r>
-      <w:r>
-        <w:rPr>
-          <w:rFonts w:asciiTheme="majorHAnsi" w:hAnsiTheme="majorHAnsi"/>
-        </w:rPr>
-        <w:t>est case to add account</w:t>
+        <w:t xml:space="preserve"> //Test case to add account</w:t>
       </w:r>
     </w:p>
     <w:p>
@@ -2285,7 +2353,6 @@
           <w:rFonts w:asciiTheme="majorHAnsi" w:hAnsiTheme="majorHAnsi"/>
         </w:rPr>
       </w:pPr>
-      <w:proofErr w:type="gramStart"/>
       <w:r>
         <w:rPr>
           <w:rFonts w:asciiTheme="majorHAnsi" w:hAnsiTheme="majorHAnsi"/>
@@ -2296,14 +2363,7 @@
         <w:rPr>
           <w:rFonts w:asciiTheme="majorHAnsi" w:hAnsiTheme="majorHAnsi"/>
         </w:rPr>
-        <w:t xml:space="preserve">  /</w:t>
-      </w:r>
-      <w:proofErr w:type="gramEnd"/>
-      <w:r>
-        <w:rPr>
-          <w:rFonts w:asciiTheme="majorHAnsi" w:hAnsiTheme="majorHAnsi"/>
-        </w:rPr>
-        <w:t>/Test Case to add expense from expense main button</w:t>
+        <w:t xml:space="preserve">  //Test Case to add expense from expense main button</w:t>
       </w:r>
     </w:p>
     <w:p>
@@ -2436,244 +2496,6 @@
           <w:lang w:val="en-US" w:eastAsia="en-IN"/>
         </w:rPr>
         <w:br w:type="page"/>
-      </w:r>
-    </w:p>
-    <w:p>
-      <w:pPr>
-        <w:pStyle w:val="ListParagraph"/>
-        <w:rPr>
-          <w:rFonts w:ascii="Open Sans" w:eastAsia="Times New Roman" w:hAnsi="Open Sans" w:cs="Open Sans"/>
-          <w:b/>
-          <w:bCs/>
-          <w:color w:val="2B2B2B"/>
-          <w:sz w:val="24"/>
-          <w:szCs w:val="24"/>
-          <w:lang w:val="en-US" w:eastAsia="en-IN"/>
-        </w:rPr>
-      </w:pPr>
-    </w:p>
-    <w:p>
-      <w:pPr>
-        <w:pStyle w:val="ListParagraph"/>
-        <w:numPr>
-          <w:ilvl w:val="0"/>
-          <w:numId w:val="1"/>
-        </w:numPr>
-        <w:rPr>
-          <w:rFonts w:eastAsia="Times New Roman" w:cstheme="minorHAnsi"/>
-          <w:b/>
-          <w:bCs/>
-          <w:color w:val="2B2B2B"/>
-          <w:sz w:val="20"/>
-          <w:szCs w:val="20"/>
-          <w:u w:val="single"/>
-          <w:lang w:val="en-US" w:eastAsia="en-IN"/>
-        </w:rPr>
-      </w:pPr>
-      <w:r>
-        <w:rPr>
-          <w:rFonts w:eastAsia="Times New Roman" w:cstheme="minorHAnsi"/>
-          <w:b/>
-          <w:bCs/>
-          <w:color w:val="2B2B2B"/>
-          <w:sz w:val="20"/>
-          <w:szCs w:val="20"/>
-          <w:u w:val="single"/>
-          <w:lang w:val="en-US" w:eastAsia="en-IN"/>
-        </w:rPr>
-        <w:t>Test Scenarios_0</w:t>
-      </w:r>
-      <w:r>
-        <w:rPr>
-          <w:rFonts w:eastAsia="Times New Roman" w:cstheme="minorHAnsi"/>
-          <w:b/>
-          <w:bCs/>
-          <w:color w:val="2B2B2B"/>
-          <w:sz w:val="20"/>
-          <w:szCs w:val="20"/>
-          <w:u w:val="single"/>
-          <w:lang w:val="en-US" w:eastAsia="en-IN"/>
-        </w:rPr>
-        <w:t>6</w:t>
-      </w:r>
-      <w:r>
-        <w:rPr>
-          <w:rFonts w:eastAsia="Times New Roman" w:cstheme="minorHAnsi"/>
-          <w:b/>
-          <w:bCs/>
-          <w:color w:val="2B2B2B"/>
-          <w:sz w:val="20"/>
-          <w:szCs w:val="20"/>
-          <w:u w:val="single"/>
-          <w:lang w:val="en-US" w:eastAsia="en-IN"/>
-        </w:rPr>
-        <w:t>: Performance and Interrupt tests</w:t>
-      </w:r>
-    </w:p>
-    <w:p>
-      <w:pPr>
-        <w:pStyle w:val="ListParagraph"/>
-        <w:rPr>
-          <w:rFonts w:ascii="Open Sans" w:eastAsia="Times New Roman" w:hAnsi="Open Sans" w:cs="Open Sans"/>
-          <w:b/>
-          <w:bCs/>
-          <w:color w:val="2B2B2B"/>
-          <w:sz w:val="24"/>
-          <w:szCs w:val="24"/>
-          <w:lang w:val="en-US" w:eastAsia="en-IN"/>
-        </w:rPr>
-      </w:pPr>
-    </w:p>
-    <w:p>
-      <w:pPr>
-        <w:pStyle w:val="ListParagraph"/>
-        <w:rPr>
-          <w:rFonts w:eastAsia="Times New Roman" w:cstheme="minorHAnsi"/>
-          <w:b/>
-          <w:bCs/>
-          <w:color w:val="2B2B2B"/>
-          <w:sz w:val="20"/>
-          <w:szCs w:val="20"/>
-          <w:lang w:val="en-US" w:eastAsia="en-IN"/>
-        </w:rPr>
-      </w:pPr>
-      <w:r>
-        <w:rPr>
-          <w:rFonts w:eastAsia="Times New Roman" w:cstheme="minorHAnsi"/>
-          <w:b/>
-          <w:bCs/>
-          <w:color w:val="2B2B2B"/>
-          <w:sz w:val="20"/>
-          <w:szCs w:val="20"/>
-          <w:lang w:val="en-US" w:eastAsia="en-IN"/>
-        </w:rPr>
-        <w:t>Explore:</w:t>
-      </w:r>
-      <w:r>
-        <w:rPr>
-          <w:rFonts w:eastAsia="Times New Roman" w:cstheme="minorHAnsi"/>
-          <w:b/>
-          <w:bCs/>
-          <w:color w:val="2B2B2B"/>
-          <w:sz w:val="20"/>
-          <w:szCs w:val="20"/>
-          <w:lang w:val="en-US" w:eastAsia="en-IN"/>
-        </w:rPr>
-        <w:t xml:space="preserve"> </w:t>
-      </w:r>
-      <w:r>
-        <w:rPr>
-          <w:rFonts w:eastAsia="Times New Roman" w:cstheme="minorHAnsi"/>
-          <w:color w:val="2B2B2B"/>
-          <w:sz w:val="20"/>
-          <w:szCs w:val="20"/>
-          <w:lang w:val="en-US" w:eastAsia="en-IN"/>
-        </w:rPr>
-        <w:t>Run some ad-hoc testing to see the application performance or hang issues.</w:t>
-      </w:r>
-    </w:p>
-    <w:p>
-      <w:pPr>
-        <w:pStyle w:val="ListParagraph"/>
-        <w:rPr>
-          <w:rFonts w:eastAsia="Times New Roman" w:cstheme="minorHAnsi"/>
-          <w:color w:val="2B2B2B"/>
-          <w:sz w:val="20"/>
-          <w:szCs w:val="20"/>
-          <w:lang w:val="en-US" w:eastAsia="en-IN"/>
-        </w:rPr>
-      </w:pPr>
-      <w:r>
-        <w:rPr>
-          <w:rFonts w:eastAsia="Times New Roman" w:cstheme="minorHAnsi"/>
-          <w:b/>
-          <w:bCs/>
-          <w:color w:val="2B2B2B"/>
-          <w:sz w:val="20"/>
-          <w:szCs w:val="20"/>
-          <w:lang w:val="en-US" w:eastAsia="en-IN"/>
-        </w:rPr>
-        <w:t>With:</w:t>
-      </w:r>
-      <w:r>
-        <w:rPr>
-          <w:rFonts w:eastAsia="Times New Roman" w:cstheme="minorHAnsi"/>
-          <w:b/>
-          <w:bCs/>
-          <w:color w:val="2B2B2B"/>
-          <w:sz w:val="20"/>
-          <w:szCs w:val="20"/>
-          <w:lang w:val="en-US" w:eastAsia="en-IN"/>
-        </w:rPr>
-        <w:t xml:space="preserve"> </w:t>
-      </w:r>
-      <w:r>
-        <w:rPr>
-          <w:rFonts w:eastAsia="Times New Roman" w:cstheme="minorHAnsi"/>
-          <w:color w:val="2B2B2B"/>
-          <w:sz w:val="20"/>
-          <w:szCs w:val="20"/>
-          <w:lang w:val="en-US" w:eastAsia="en-IN"/>
-        </w:rPr>
-        <w:t>Get a network call while using the application.</w:t>
-      </w:r>
-    </w:p>
-    <w:p>
-      <w:pPr>
-        <w:pStyle w:val="ListParagraph"/>
-        <w:rPr>
-          <w:rFonts w:eastAsia="Times New Roman" w:cstheme="minorHAnsi"/>
-          <w:color w:val="2B2B2B"/>
-          <w:sz w:val="20"/>
-          <w:szCs w:val="20"/>
-          <w:lang w:val="en-US" w:eastAsia="en-IN"/>
-        </w:rPr>
-      </w:pPr>
-      <w:r>
-        <w:rPr>
-          <w:rFonts w:eastAsia="Times New Roman" w:cstheme="minorHAnsi"/>
-          <w:b/>
-          <w:bCs/>
-          <w:color w:val="2B2B2B"/>
-          <w:sz w:val="20"/>
-          <w:szCs w:val="20"/>
-          <w:lang w:val="en-US" w:eastAsia="en-IN"/>
-        </w:rPr>
-        <w:t xml:space="preserve">To </w:t>
-      </w:r>
-      <w:r>
-        <w:rPr>
-          <w:rFonts w:eastAsia="Times New Roman" w:cstheme="minorHAnsi"/>
-          <w:b/>
-          <w:bCs/>
-          <w:color w:val="2B2B2B"/>
-          <w:sz w:val="20"/>
-          <w:szCs w:val="20"/>
-          <w:lang w:val="en-US" w:eastAsia="en-IN"/>
-        </w:rPr>
-        <w:t>Discover:</w:t>
-      </w:r>
-      <w:r>
-        <w:rPr>
-          <w:rFonts w:eastAsia="Times New Roman" w:cstheme="minorHAnsi"/>
-          <w:b/>
-          <w:bCs/>
-          <w:color w:val="2B2B2B"/>
-          <w:sz w:val="20"/>
-          <w:szCs w:val="20"/>
-          <w:lang w:val="en-US" w:eastAsia="en-IN"/>
-        </w:rPr>
-        <w:t xml:space="preserve"> </w:t>
-      </w:r>
-      <w:r>
-        <w:rPr>
-          <w:rFonts w:eastAsia="Times New Roman" w:cstheme="minorHAnsi"/>
-          <w:color w:val="2B2B2B"/>
-          <w:sz w:val="20"/>
-          <w:szCs w:val="20"/>
-          <w:lang w:val="en-US" w:eastAsia="en-IN"/>
-        </w:rPr>
-        <w:t>The application works perfectly alright with all the conditions.</w:t>
       </w:r>
     </w:p>
     <w:p>

</xml_diff>